<commit_message>
ajoute Linux-Ligne de commandes
</commit_message>
<xml_diff>
--- a/Git-Commandes.docx
+++ b/Git-Commandes.docx
@@ -922,10 +922,7 @@
           <w:tcPr>
             <w:tcW w:w="4252" w:type="dxa"/>
           </w:tcPr>
-          <w:p>
-            <w:bookmarkStart w:id="0" w:name="_GoBack"/>
-            <w:bookmarkEnd w:id="0"/>
-          </w:p>
+          <w:p/>
         </w:tc>
         <w:tc>
           <w:tcPr>
@@ -1345,34 +1342,58 @@
           <w:p>
             <w:pPr>
               <w:jc w:val="center"/>
-            </w:pPr>
-            <w:r>
+              <w:rPr>
+                <w:lang w:val="en-US"/>
+              </w:rPr>
+            </w:pPr>
+            <w:r>
+              <w:rPr>
+                <w:lang w:val="en-US"/>
+              </w:rPr>
               <w:t>(</w:t>
             </w:r>
+            <w:proofErr w:type="spellStart"/>
             <w:r>
               <w:rPr>
                 <w:rStyle w:val="E-CodeCar"/>
-              </w:rPr>
-              <w:t>git pull</w:t>
-            </w:r>
-            <w:r>
+                <w:lang w:val="en-US"/>
+              </w:rPr>
+              <w:t>git</w:t>
+            </w:r>
+            <w:proofErr w:type="spellEnd"/>
+            <w:r>
+              <w:rPr>
+                <w:rStyle w:val="E-CodeCar"/>
+                <w:lang w:val="en-US"/>
+              </w:rPr>
+              <w:t xml:space="preserve"> pull</w:t>
+            </w:r>
+            <w:r>
+              <w:rPr>
+                <w:lang w:val="en-US"/>
+              </w:rPr>
               <w:t xml:space="preserve"> = </w:t>
             </w:r>
+            <w:proofErr w:type="spellStart"/>
             <w:r>
               <w:rPr>
                 <w:rStyle w:val="E-CodeCar"/>
-              </w:rPr>
-              <w:t>git pull --</w:t>
-            </w:r>
-            <w:proofErr w:type="spellStart"/>
+                <w:lang w:val="en-US"/>
+              </w:rPr>
+              <w:t>git</w:t>
+            </w:r>
+            <w:proofErr w:type="spellEnd"/>
             <w:r>
               <w:rPr>
                 <w:rStyle w:val="E-CodeCar"/>
-              </w:rPr>
-              <w:t>rebase</w:t>
-            </w:r>
-            <w:proofErr w:type="spellEnd"/>
-            <w:r>
+                <w:lang w:val="en-US"/>
+              </w:rPr>
+              <w:t xml:space="preserve"> pull --rebase</w:t>
+            </w:r>
+            <w:r>
+              <w:rPr>
+                <w:lang w:val="en-US"/>
+              </w:rPr>
               <w:t>)</w:t>
             </w:r>
           </w:p>
@@ -1387,18 +1408,46 @@
               <w:pStyle w:val="E-Code"/>
               <w:rPr>
                 <w:rFonts w:cs="Times New Roman"/>
-              </w:rPr>
-            </w:pPr>
+                <w:lang w:val="en-US"/>
+              </w:rPr>
+            </w:pPr>
+            <w:proofErr w:type="spellStart"/>
             <w:r>
               <w:rPr>
                 <w:rFonts w:cs="Times New Roman"/>
-              </w:rPr>
-              <w:t xml:space="preserve">git config --global </w:t>
-            </w:r>
-            <w:proofErr w:type="spellStart"/>
+                <w:lang w:val="en-US"/>
+              </w:rPr>
+              <w:t>git</w:t>
+            </w:r>
+            <w:proofErr w:type="spellEnd"/>
             <w:r>
               <w:rPr>
                 <w:rFonts w:cs="Times New Roman"/>
+                <w:lang w:val="en-US"/>
+              </w:rPr>
+              <w:t xml:space="preserve"> </w:t>
+            </w:r>
+            <w:proofErr w:type="spellStart"/>
+            <w:r>
+              <w:rPr>
+                <w:rFonts w:cs="Times New Roman"/>
+                <w:lang w:val="en-US"/>
+              </w:rPr>
+              <w:t>config</w:t>
+            </w:r>
+            <w:proofErr w:type="spellEnd"/>
+            <w:r>
+              <w:rPr>
+                <w:rFonts w:cs="Times New Roman"/>
+                <w:lang w:val="en-US"/>
+              </w:rPr>
+              <w:t xml:space="preserve"> --global </w:t>
+            </w:r>
+            <w:proofErr w:type="spellStart"/>
+            <w:r>
+              <w:rPr>
+                <w:rFonts w:cs="Times New Roman"/>
+                <w:lang w:val="en-US"/>
               </w:rPr>
               <w:t>branch.autosetuprebase</w:t>
             </w:r>
@@ -1406,17 +1455,10 @@
             <w:r>
               <w:rPr>
                 <w:rFonts w:cs="Times New Roman"/>
-              </w:rPr>
-              <w:t xml:space="preserve"> </w:t>
-            </w:r>
-            <w:proofErr w:type="spellStart"/>
-            <w:r>
-              <w:rPr>
-                <w:rFonts w:cs="Times New Roman"/>
-              </w:rPr>
-              <w:t>always</w:t>
-            </w:r>
-            <w:proofErr w:type="spellEnd"/>
+                <w:lang w:val="en-US"/>
+              </w:rPr>
+              <w:t xml:space="preserve"> always</w:t>
+            </w:r>
           </w:p>
         </w:tc>
         <w:tc>
@@ -1426,6 +1468,9 @@
           <w:p>
             <w:pPr>
               <w:pStyle w:val="E-Code"/>
+              <w:rPr>
+                <w:lang w:val="en-US"/>
+              </w:rPr>
             </w:pPr>
           </w:p>
         </w:tc>
@@ -1433,7 +1478,13 @@
           <w:tcPr>
             <w:tcW w:w="4818" w:type="dxa"/>
           </w:tcPr>
-          <w:p/>
+          <w:p>
+            <w:pPr>
+              <w:rPr>
+                <w:lang w:val="en-US"/>
+              </w:rPr>
+            </w:pPr>
+          </w:p>
         </w:tc>
       </w:tr>
       <w:tr>
@@ -1444,6 +1495,9 @@
           <w:p>
             <w:pPr>
               <w:pStyle w:val="A-Important"/>
+              <w:rPr>
+                <w:lang w:val="en-US"/>
+              </w:rPr>
             </w:pPr>
           </w:p>
         </w:tc>
@@ -1451,7 +1505,13 @@
           <w:tcPr>
             <w:tcW w:w="4252" w:type="dxa"/>
           </w:tcPr>
-          <w:p/>
+          <w:p>
+            <w:pPr>
+              <w:rPr>
+                <w:lang w:val="en-US"/>
+              </w:rPr>
+            </w:pPr>
+          </w:p>
         </w:tc>
         <w:tc>
           <w:tcPr>
@@ -1463,6 +1523,7 @@
               <w:pStyle w:val="E-Code"/>
               <w:rPr>
                 <w:rFonts w:cs="Times New Roman"/>
+                <w:lang w:val="en-US"/>
               </w:rPr>
             </w:pPr>
           </w:p>
@@ -1474,6 +1535,9 @@
           <w:p>
             <w:pPr>
               <w:pStyle w:val="E-Code"/>
+              <w:rPr>
+                <w:lang w:val="en-US"/>
+              </w:rPr>
             </w:pPr>
           </w:p>
         </w:tc>
@@ -1481,7 +1545,13 @@
           <w:tcPr>
             <w:tcW w:w="4818" w:type="dxa"/>
           </w:tcPr>
-          <w:p/>
+          <w:p>
+            <w:pPr>
+              <w:rPr>
+                <w:lang w:val="en-US"/>
+              </w:rPr>
+            </w:pPr>
+          </w:p>
         </w:tc>
       </w:tr>
       <w:tr>
@@ -2399,13 +2469,7 @@
               <w:t>ATTENTION :</w:t>
             </w:r>
             <w:r>
-              <w:t xml:space="preserve"> </w:t>
-            </w:r>
-            <w:r>
-              <w:t>à utiliser avec précaution </w:t>
-            </w:r>
-            <w:r>
-              <w:t>!</w:t>
+              <w:t xml:space="preserve"> à utiliser avec précaution !</w:t>
             </w:r>
           </w:p>
         </w:tc>
@@ -4599,11 +4663,6 @@
             <w:pPr>
               <w:pStyle w:val="A-Important"/>
             </w:pPr>
-            <w:proofErr w:type="spellStart"/>
-            <w:r>
-              <w:t>checkout</w:t>
-            </w:r>
-            <w:proofErr w:type="spellEnd"/>
           </w:p>
         </w:tc>
         <w:tc>
@@ -4612,8 +4671,11 @@
             <w:shd w:val="clear" w:color="auto" w:fill="C4BC96" w:themeFill="background2" w:themeFillShade="BF"/>
           </w:tcPr>
           <w:p>
-            <w:r>
-              <w:t>restaure uniquement le fichier concerné tel qu'il est dans le commit indiqué</w:t>
+            <w:pPr>
+              <w:jc w:val="center"/>
+            </w:pPr>
+            <w:r>
+              <w:t>change l'auteur du commit</w:t>
             </w:r>
           </w:p>
         </w:tc>
@@ -4626,6 +4688,94 @@
           <w:p>
             <w:pPr>
               <w:pStyle w:val="E-Code"/>
+              <w:rPr>
+                <w:lang w:val="en-US"/>
+              </w:rPr>
+            </w:pPr>
+            <w:proofErr w:type="spellStart"/>
+            <w:r>
+              <w:rPr>
+                <w:lang w:val="en-US"/>
+              </w:rPr>
+              <w:t>git</w:t>
+            </w:r>
+            <w:proofErr w:type="spellEnd"/>
+            <w:r>
+              <w:rPr>
+                <w:lang w:val="en-US"/>
+              </w:rPr>
+              <w:t xml:space="preserve"> commit --amend --no-edit --reset-author</w:t>
+            </w:r>
+            <w:bookmarkStart w:id="0" w:name="_GoBack"/>
+            <w:bookmarkEnd w:id="0"/>
+          </w:p>
+        </w:tc>
+        <w:tc>
+          <w:tcPr>
+            <w:tcW w:w="4395" w:type="dxa"/>
+            <w:shd w:val="clear" w:color="auto" w:fill="C4BC96" w:themeFill="background2" w:themeFillShade="BF"/>
+          </w:tcPr>
+          <w:p>
+            <w:pPr>
+              <w:pStyle w:val="E-Code"/>
+              <w:rPr>
+                <w:lang w:val="en-US"/>
+              </w:rPr>
+            </w:pPr>
+          </w:p>
+        </w:tc>
+        <w:tc>
+          <w:tcPr>
+            <w:tcW w:w="4818" w:type="dxa"/>
+            <w:shd w:val="clear" w:color="auto" w:fill="C4BC96" w:themeFill="background2" w:themeFillShade="BF"/>
+          </w:tcPr>
+          <w:p>
+            <w:pPr>
+              <w:rPr>
+                <w:rStyle w:val="B-AttentionCar"/>
+                <w:lang w:val="en-US"/>
+              </w:rPr>
+            </w:pPr>
+          </w:p>
+        </w:tc>
+      </w:tr>
+      <w:tr>
+        <w:tc>
+          <w:tcPr>
+            <w:tcW w:w="1844" w:type="dxa"/>
+            <w:shd w:val="clear" w:color="auto" w:fill="C4BC96" w:themeFill="background2" w:themeFillShade="BF"/>
+          </w:tcPr>
+          <w:p>
+            <w:pPr>
+              <w:pStyle w:val="A-Important"/>
+            </w:pPr>
+            <w:proofErr w:type="spellStart"/>
+            <w:r>
+              <w:t>checkout</w:t>
+            </w:r>
+            <w:proofErr w:type="spellEnd"/>
+          </w:p>
+        </w:tc>
+        <w:tc>
+          <w:tcPr>
+            <w:tcW w:w="4252" w:type="dxa"/>
+            <w:shd w:val="clear" w:color="auto" w:fill="C4BC96" w:themeFill="background2" w:themeFillShade="BF"/>
+          </w:tcPr>
+          <w:p>
+            <w:r>
+              <w:t>restaure uniquement le fichier concerné tel qu'il est dans le commit indiqué</w:t>
+            </w:r>
+          </w:p>
+        </w:tc>
+        <w:tc>
+          <w:tcPr>
+            <w:tcW w:w="4111" w:type="dxa"/>
+            <w:gridSpan w:val="2"/>
+            <w:shd w:val="clear" w:color="auto" w:fill="C4BC96" w:themeFill="background2" w:themeFillShade="BF"/>
+          </w:tcPr>
+          <w:p>
+            <w:pPr>
+              <w:pStyle w:val="E-Code"/>
             </w:pPr>
             <w:r>
               <w:t xml:space="preserve">git </w:t>
@@ -4834,7 +4984,11 @@
               <w:t xml:space="preserve"> depuis le plus récent jusqu'à celui indiqué</w:t>
             </w:r>
             <w:r>
-              <w:t>, mais conserve les modifications sans modifier les fichiers (pouvant alors être ajouté au Stage)</w:t>
+              <w:t xml:space="preserve">, mais </w:t>
+            </w:r>
+            <w:r>
+              <w:lastRenderedPageBreak/>
+              <w:t>conserve les modifications sans modifier les fichiers (pouvant alors être ajouté au Stage)</w:t>
             </w:r>
           </w:p>
         </w:tc>
@@ -4847,26 +5001,46 @@
           <w:p>
             <w:pPr>
               <w:pStyle w:val="E-Code"/>
-            </w:pPr>
-            <w:r>
-              <w:t xml:space="preserve">git </w:t>
-            </w:r>
-            <w:r>
-              <w:t>reset e32bb29</w:t>
-            </w:r>
-          </w:p>
-          <w:p>
-            <w:pPr>
-              <w:pStyle w:val="E-Code"/>
-            </w:pPr>
-            <w:r>
-              <w:t xml:space="preserve">git </w:t>
-            </w:r>
-            <w:r>
-              <w:t>reset e32bb29</w:t>
-            </w:r>
-            <w:r>
-              <w:t xml:space="preserve"> --mixed</w:t>
+              <w:rPr>
+                <w:lang w:val="en-US"/>
+              </w:rPr>
+            </w:pPr>
+            <w:proofErr w:type="spellStart"/>
+            <w:r>
+              <w:rPr>
+                <w:lang w:val="en-US"/>
+              </w:rPr>
+              <w:lastRenderedPageBreak/>
+              <w:t>git</w:t>
+            </w:r>
+            <w:proofErr w:type="spellEnd"/>
+            <w:r>
+              <w:rPr>
+                <w:lang w:val="en-US"/>
+              </w:rPr>
+              <w:t xml:space="preserve"> reset e32bb29</w:t>
+            </w:r>
+          </w:p>
+          <w:p>
+            <w:pPr>
+              <w:pStyle w:val="E-Code"/>
+              <w:rPr>
+                <w:lang w:val="en-US"/>
+              </w:rPr>
+            </w:pPr>
+            <w:proofErr w:type="spellStart"/>
+            <w:r>
+              <w:rPr>
+                <w:lang w:val="en-US"/>
+              </w:rPr>
+              <w:t>git</w:t>
+            </w:r>
+            <w:proofErr w:type="spellEnd"/>
+            <w:r>
+              <w:rPr>
+                <w:lang w:val="en-US"/>
+              </w:rPr>
+              <w:t xml:space="preserve"> reset e32bb29 --mixed</w:t>
             </w:r>
           </w:p>
         </w:tc>
@@ -4878,6 +5052,9 @@
           <w:p>
             <w:pPr>
               <w:pStyle w:val="E-Code"/>
+              <w:rPr>
+                <w:lang w:val="en-US"/>
+              </w:rPr>
             </w:pPr>
           </w:p>
         </w:tc>
@@ -4912,6 +5089,7 @@
               <w:pStyle w:val="A-Important"/>
             </w:pPr>
             <w:r>
+              <w:lastRenderedPageBreak/>
               <w:t xml:space="preserve">         --mixed</w:t>
             </w:r>
           </w:p>
@@ -5293,13 +5471,7 @@
           </w:tcPr>
           <w:p>
             <w:r>
-              <w:t>zone mémoire permettant de sauvegarder temporaire</w:t>
-            </w:r>
-            <w:r>
-              <w:t>ment les modifications en cours. U</w:t>
-            </w:r>
-            <w:r>
-              <w:t>tile pour :</w:t>
+              <w:t>zone mémoire permettant de sauvegarder temporairement les modifications en cours. Utile pour :</w:t>
             </w:r>
           </w:p>
           <w:p>
@@ -5308,13 +5480,7 @@
             </w:r>
             <w:r>
               <w:tab/>
-              <w:t>- retr</w:t>
-            </w:r>
-            <w:r>
-              <w:t>ouver l'état du dernier commit et</w:t>
-            </w:r>
-            <w:r>
-              <w:t xml:space="preserve"> faire une petite modification urgente avant de reprendre le travail en cours</w:t>
+              <w:t>- retrouver l'état du dernier commit et faire une petite modification urgente avant de reprendre le travail en cours</w:t>
             </w:r>
           </w:p>
           <w:p>
@@ -5336,10 +5502,7 @@
             </w:r>
             <w:proofErr w:type="spellStart"/>
             <w:r>
-              <w:t>modif</w:t>
-            </w:r>
-            <w:r>
-              <w:t>s</w:t>
+              <w:t>modifs</w:t>
             </w:r>
             <w:proofErr w:type="spellEnd"/>
             <w:r>
@@ -5771,33 +5934,23 @@
           <w:p>
             <w:pPr>
               <w:pStyle w:val="E-Code"/>
-            </w:pPr>
-            <w:r>
-              <w:t xml:space="preserve">git </w:t>
-            </w:r>
-            <w:proofErr w:type="spellStart"/>
-            <w:r>
-              <w:t>stash</w:t>
-            </w:r>
-            <w:proofErr w:type="spellEnd"/>
-            <w:r>
-              <w:t xml:space="preserve"> show </w:t>
-            </w:r>
-            <w:proofErr w:type="spellStart"/>
-            <w:proofErr w:type="gramStart"/>
-            <w:r>
-              <w:t>stash</w:t>
-            </w:r>
-            <w:proofErr w:type="spellEnd"/>
-            <w:r>
-              <w:t>{</w:t>
-            </w:r>
-            <w:proofErr w:type="gramEnd"/>
-            <w:r>
-              <w:t>2}</w:t>
-            </w:r>
-            <w:r>
-              <w:t xml:space="preserve"> -p</w:t>
+              <w:rPr>
+                <w:lang w:val="en-US"/>
+              </w:rPr>
+            </w:pPr>
+            <w:proofErr w:type="spellStart"/>
+            <w:r>
+              <w:rPr>
+                <w:lang w:val="en-US"/>
+              </w:rPr>
+              <w:t>git</w:t>
+            </w:r>
+            <w:proofErr w:type="spellEnd"/>
+            <w:r>
+              <w:rPr>
+                <w:lang w:val="en-US"/>
+              </w:rPr>
+              <w:t xml:space="preserve"> stash show stash{2} -p</w:t>
             </w:r>
           </w:p>
         </w:tc>
@@ -5808,6 +5961,9 @@
           <w:p>
             <w:pPr>
               <w:pStyle w:val="E-Code"/>
+              <w:rPr>
+                <w:lang w:val="en-US"/>
+              </w:rPr>
             </w:pPr>
           </w:p>
         </w:tc>
@@ -5815,7 +5971,13 @@
           <w:tcPr>
             <w:tcW w:w="4818" w:type="dxa"/>
           </w:tcPr>
-          <w:p/>
+          <w:p>
+            <w:pPr>
+              <w:rPr>
+                <w:lang w:val="en-US"/>
+              </w:rPr>
+            </w:pPr>
+          </w:p>
         </w:tc>
       </w:tr>
       <w:tr>
@@ -6100,10 +6262,7 @@
             </w:r>
             <w:proofErr w:type="spellEnd"/>
             <w:r>
-              <w:t xml:space="preserve"> + drop</w:t>
-            </w:r>
-            <w:r>
-              <w:t xml:space="preserve"> </w:t>
+              <w:t xml:space="preserve"> + drop </w:t>
             </w:r>
             <w:r>
               <w:t xml:space="preserve">: </w:t>
@@ -6523,32 +6682,58 @@
           <w:p>
             <w:pPr>
               <w:pStyle w:val="E-Code"/>
-            </w:pPr>
-            <w:r>
-              <w:t xml:space="preserve">git </w:t>
-            </w:r>
-            <w:proofErr w:type="spellStart"/>
-            <w:r>
-              <w:t>checkout</w:t>
-            </w:r>
-            <w:proofErr w:type="spellEnd"/>
-            <w:r>
-              <w:t xml:space="preserve"> master</w:t>
-            </w:r>
-          </w:p>
-          <w:p>
-            <w:pPr>
-              <w:pStyle w:val="E-Code"/>
-            </w:pPr>
-            <w:r>
-              <w:t xml:space="preserve">git </w:t>
-            </w:r>
-            <w:proofErr w:type="spellStart"/>
-            <w:r>
+              <w:rPr>
+                <w:lang w:val="en-US"/>
+              </w:rPr>
+            </w:pPr>
+            <w:proofErr w:type="spellStart"/>
+            <w:r>
+              <w:rPr>
+                <w:lang w:val="en-US"/>
+              </w:rPr>
+              <w:t>git</w:t>
+            </w:r>
+            <w:proofErr w:type="spellEnd"/>
+            <w:r>
+              <w:rPr>
+                <w:lang w:val="en-US"/>
+              </w:rPr>
+              <w:t xml:space="preserve"> checkout master</w:t>
+            </w:r>
+          </w:p>
+          <w:p>
+            <w:pPr>
+              <w:pStyle w:val="E-Code"/>
+              <w:rPr>
+                <w:lang w:val="en-US"/>
+              </w:rPr>
+            </w:pPr>
+            <w:proofErr w:type="spellStart"/>
+            <w:r>
+              <w:rPr>
+                <w:lang w:val="en-US"/>
+              </w:rPr>
+              <w:t>git</w:t>
+            </w:r>
+            <w:proofErr w:type="spellEnd"/>
+            <w:r>
+              <w:rPr>
+                <w:lang w:val="en-US"/>
+              </w:rPr>
+              <w:t xml:space="preserve"> </w:t>
+            </w:r>
+            <w:proofErr w:type="spellStart"/>
+            <w:r>
+              <w:rPr>
+                <w:lang w:val="en-US"/>
+              </w:rPr>
               <w:t>chechout</w:t>
             </w:r>
             <w:proofErr w:type="spellEnd"/>
             <w:r>
+              <w:rPr>
+                <w:lang w:val="en-US"/>
+              </w:rPr>
               <w:t xml:space="preserve"> HEAD^^</w:t>
             </w:r>
           </w:p>
@@ -6771,7 +6956,11 @@
           </w:tcPr>
           <w:p>
             <w:r>
-              <w:t>créer une nouvelle branche et se positionner dessus en une seule instruction</w:t>
+              <w:t xml:space="preserve">créer une nouvelle branche et se </w:t>
+            </w:r>
+            <w:r>
+              <w:lastRenderedPageBreak/>
+              <w:t>positionner dessus en une seule instruction</w:t>
             </w:r>
           </w:p>
         </w:tc>
@@ -6785,6 +6974,7 @@
               <w:pStyle w:val="E-Code"/>
             </w:pPr>
             <w:r>
+              <w:lastRenderedPageBreak/>
               <w:t xml:space="preserve">git </w:t>
             </w:r>
             <w:proofErr w:type="spellStart"/>
@@ -6831,6 +7021,7 @@
             </w:pPr>
             <w:proofErr w:type="spellStart"/>
             <w:r>
+              <w:lastRenderedPageBreak/>
               <w:t>branch</w:t>
             </w:r>
             <w:proofErr w:type="spellEnd"/>
@@ -8263,100 +8454,113 @@
           <w:p>
             <w:pPr>
               <w:pStyle w:val="E-Code"/>
-            </w:pPr>
-            <w:r>
-              <w:t xml:space="preserve">git </w:t>
-            </w:r>
-            <w:proofErr w:type="spellStart"/>
-            <w:r>
-              <w:t>remote</w:t>
-            </w:r>
-            <w:proofErr w:type="spellEnd"/>
-            <w:r>
+              <w:rPr>
+                <w:lang w:val="en-US"/>
+              </w:rPr>
+            </w:pPr>
+            <w:proofErr w:type="spellStart"/>
+            <w:r>
+              <w:rPr>
+                <w:lang w:val="en-US"/>
+              </w:rPr>
+              <w:t>git</w:t>
+            </w:r>
+            <w:proofErr w:type="spellEnd"/>
+            <w:r>
+              <w:rPr>
+                <w:lang w:val="en-US"/>
+              </w:rPr>
+              <w:t xml:space="preserve"> remote add </w:t>
+            </w:r>
+            <w:r>
+              <w:rPr>
+                <w:rStyle w:val="E-CodeGrasCar"/>
+                <w:lang w:val="en-US"/>
+              </w:rPr>
+              <w:t xml:space="preserve">origin </w:t>
+            </w:r>
+            <w:proofErr w:type="spellStart"/>
+            <w:r>
+              <w:rPr>
+                <w:lang w:val="en-US"/>
+              </w:rPr>
+              <w:t>git@github.com:nom</w:t>
+            </w:r>
+            <w:proofErr w:type="spellEnd"/>
+            <w:r>
+              <w:rPr>
+                <w:lang w:val="en-US"/>
+              </w:rPr>
+              <w:t>/</w:t>
+            </w:r>
+            <w:proofErr w:type="spellStart"/>
+            <w:r>
+              <w:rPr>
+                <w:lang w:val="en-US"/>
+              </w:rPr>
+              <w:t>adresse.git</w:t>
+            </w:r>
+            <w:proofErr w:type="spellEnd"/>
+          </w:p>
+        </w:tc>
+        <w:tc>
+          <w:tcPr>
+            <w:tcW w:w="4395" w:type="dxa"/>
+          </w:tcPr>
+          <w:p>
+            <w:pPr>
+              <w:pStyle w:val="E-Code"/>
+              <w:rPr>
+                <w:lang w:val="en-US"/>
+              </w:rPr>
+            </w:pPr>
+            <w:proofErr w:type="spellStart"/>
+            <w:r>
+              <w:rPr>
+                <w:lang w:val="en-US"/>
+              </w:rPr>
+              <w:t>git</w:t>
+            </w:r>
+            <w:proofErr w:type="spellEnd"/>
+            <w:r>
+              <w:rPr>
+                <w:lang w:val="en-US"/>
+              </w:rPr>
+              <w:t xml:space="preserve"> remote add </w:t>
+            </w:r>
+            <w:proofErr w:type="spellStart"/>
+            <w:r>
+              <w:rPr>
+                <w:lang w:val="en-US"/>
+              </w:rPr>
+              <w:t>monRemoteRepository</w:t>
+            </w:r>
+            <w:proofErr w:type="spellEnd"/>
+            <w:r>
+              <w:rPr>
+                <w:lang w:val="en-US"/>
+              </w:rPr>
               <w:t xml:space="preserve"> </w:t>
             </w:r>
             <w:proofErr w:type="spellStart"/>
             <w:r>
-              <w:t>add</w:t>
-            </w:r>
-            <w:proofErr w:type="spellEnd"/>
-            <w:r>
-              <w:t xml:space="preserve"> </w:t>
-            </w:r>
-            <w:proofErr w:type="spellStart"/>
-            <w:r>
-              <w:rPr>
-                <w:rStyle w:val="E-CodeGrasCar"/>
-              </w:rPr>
-              <w:t>origin</w:t>
-            </w:r>
-            <w:proofErr w:type="spellEnd"/>
-            <w:r>
-              <w:rPr>
-                <w:rStyle w:val="E-CodeGrasCar"/>
-              </w:rPr>
-              <w:t xml:space="preserve"> </w:t>
-            </w:r>
-            <w:proofErr w:type="spellStart"/>
-            <w:r>
+              <w:rPr>
+                <w:lang w:val="en-US"/>
+              </w:rPr>
               <w:t>git@github.com:nom</w:t>
             </w:r>
             <w:proofErr w:type="spellEnd"/>
             <w:r>
+              <w:rPr>
+                <w:lang w:val="en-US"/>
+              </w:rPr>
               <w:t>/</w:t>
             </w:r>
             <w:proofErr w:type="spellStart"/>
             <w:r>
-              <w:t>adresse.git</w:t>
-            </w:r>
-            <w:proofErr w:type="spellEnd"/>
-          </w:p>
-        </w:tc>
-        <w:tc>
-          <w:tcPr>
-            <w:tcW w:w="4395" w:type="dxa"/>
-          </w:tcPr>
-          <w:p>
-            <w:pPr>
-              <w:pStyle w:val="E-Code"/>
-            </w:pPr>
-            <w:r>
-              <w:t xml:space="preserve">git </w:t>
-            </w:r>
-            <w:proofErr w:type="spellStart"/>
-            <w:r>
-              <w:t>remote</w:t>
-            </w:r>
-            <w:proofErr w:type="spellEnd"/>
-            <w:r>
-              <w:t xml:space="preserve"> </w:t>
-            </w:r>
-            <w:proofErr w:type="spellStart"/>
-            <w:r>
-              <w:t>add</w:t>
-            </w:r>
-            <w:proofErr w:type="spellEnd"/>
-            <w:r>
-              <w:t xml:space="preserve"> </w:t>
-            </w:r>
-            <w:proofErr w:type="spellStart"/>
-            <w:r>
-              <w:t>monRemoteRepository</w:t>
-            </w:r>
-            <w:proofErr w:type="spellEnd"/>
-            <w:r>
-              <w:t xml:space="preserve"> </w:t>
-            </w:r>
-            <w:proofErr w:type="spellStart"/>
-            <w:r>
-              <w:t>git@github.com:nom</w:t>
-            </w:r>
-            <w:proofErr w:type="spellEnd"/>
-            <w:r>
-              <w:t>/</w:t>
-            </w:r>
-            <w:proofErr w:type="spellStart"/>
-            <w:r>
+              <w:rPr>
+                <w:lang w:val="en-US"/>
+              </w:rPr>
               <w:t>adresse.git</w:t>
             </w:r>
             <w:proofErr w:type="spellEnd"/>
@@ -8619,20 +8823,29 @@
           <w:p>
             <w:pPr>
               <w:pStyle w:val="E-Code"/>
-            </w:pPr>
-            <w:r>
-              <w:t xml:space="preserve">git push -u </w:t>
-            </w:r>
-            <w:proofErr w:type="spellStart"/>
-            <w:r>
-              <w:t>origin</w:t>
-            </w:r>
-            <w:proofErr w:type="spellEnd"/>
-            <w:r>
-              <w:t xml:space="preserve"> </w:t>
-            </w:r>
-            <w:proofErr w:type="spellStart"/>
-            <w:r>
+              <w:rPr>
+                <w:lang w:val="en-US"/>
+              </w:rPr>
+            </w:pPr>
+            <w:proofErr w:type="spellStart"/>
+            <w:r>
+              <w:rPr>
+                <w:lang w:val="en-US"/>
+              </w:rPr>
+              <w:t>git</w:t>
+            </w:r>
+            <w:proofErr w:type="spellEnd"/>
+            <w:r>
+              <w:rPr>
+                <w:lang w:val="en-US"/>
+              </w:rPr>
+              <w:t xml:space="preserve"> push -u origin </w:t>
+            </w:r>
+            <w:proofErr w:type="spellStart"/>
+            <w:r>
+              <w:rPr>
+                <w:lang w:val="en-US"/>
+              </w:rPr>
               <w:t>maBranche</w:t>
             </w:r>
             <w:proofErr w:type="spellEnd"/>
@@ -8640,14 +8853,31 @@
           <w:p>
             <w:pPr>
               <w:pStyle w:val="E-Code"/>
-            </w:pPr>
-          </w:p>
-          <w:p>
-            <w:pPr>
-              <w:pStyle w:val="E-Code"/>
-            </w:pPr>
-            <w:r>
-              <w:t>git push</w:t>
+              <w:rPr>
+                <w:lang w:val="en-US"/>
+              </w:rPr>
+            </w:pPr>
+          </w:p>
+          <w:p>
+            <w:pPr>
+              <w:pStyle w:val="E-Code"/>
+              <w:rPr>
+                <w:lang w:val="en-US"/>
+              </w:rPr>
+            </w:pPr>
+            <w:proofErr w:type="spellStart"/>
+            <w:r>
+              <w:rPr>
+                <w:lang w:val="en-US"/>
+              </w:rPr>
+              <w:t>git</w:t>
+            </w:r>
+            <w:proofErr w:type="spellEnd"/>
+            <w:r>
+              <w:rPr>
+                <w:lang w:val="en-US"/>
+              </w:rPr>
+              <w:t xml:space="preserve"> push</w:t>
             </w:r>
           </w:p>
         </w:tc>
@@ -8658,6 +8888,9 @@
           <w:p>
             <w:pPr>
               <w:pStyle w:val="E-Code"/>
+              <w:rPr>
+                <w:lang w:val="en-US"/>
+              </w:rPr>
             </w:pPr>
           </w:p>
         </w:tc>
@@ -8850,6 +9083,7 @@
               <w:t xml:space="preserve"> </w:t>
             </w:r>
             <w:r>
+              <w:lastRenderedPageBreak/>
               <w:t>récents de</w:t>
             </w:r>
           </w:p>
@@ -8918,33 +9152,59 @@
           <w:p>
             <w:pPr>
               <w:pStyle w:val="E-Code"/>
-            </w:pPr>
-            <w:r>
-              <w:t>git pull</w:t>
-            </w:r>
-            <w:r>
-              <w:t xml:space="preserve"> </w:t>
-            </w:r>
-            <w:proofErr w:type="spellStart"/>
-            <w:r>
-              <w:t>origin</w:t>
-            </w:r>
-            <w:proofErr w:type="spellEnd"/>
-            <w:r>
-              <w:t xml:space="preserve"> master</w:t>
-            </w:r>
-          </w:p>
-          <w:p>
-            <w:pPr>
-              <w:pStyle w:val="E-Code"/>
-            </w:pPr>
-          </w:p>
-          <w:p>
-            <w:pPr>
-              <w:pStyle w:val="E-Code"/>
-            </w:pPr>
-            <w:r>
-              <w:t>git pull</w:t>
+              <w:rPr>
+                <w:lang w:val="en-US"/>
+              </w:rPr>
+            </w:pPr>
+            <w:proofErr w:type="spellStart"/>
+            <w:r>
+              <w:rPr>
+                <w:lang w:val="en-US"/>
+              </w:rPr>
+              <w:t>git</w:t>
+            </w:r>
+            <w:proofErr w:type="spellEnd"/>
+            <w:r>
+              <w:rPr>
+                <w:lang w:val="en-US"/>
+              </w:rPr>
+              <w:t xml:space="preserve"> pull</w:t>
+            </w:r>
+            <w:r>
+              <w:rPr>
+                <w:lang w:val="en-US"/>
+              </w:rPr>
+              <w:t xml:space="preserve"> origin master</w:t>
+            </w:r>
+          </w:p>
+          <w:p>
+            <w:pPr>
+              <w:pStyle w:val="E-Code"/>
+              <w:rPr>
+                <w:lang w:val="en-US"/>
+              </w:rPr>
+            </w:pPr>
+          </w:p>
+          <w:p>
+            <w:pPr>
+              <w:pStyle w:val="E-Code"/>
+              <w:rPr>
+                <w:lang w:val="en-US"/>
+              </w:rPr>
+            </w:pPr>
+            <w:proofErr w:type="spellStart"/>
+            <w:r>
+              <w:rPr>
+                <w:lang w:val="en-US"/>
+              </w:rPr>
+              <w:t>git</w:t>
+            </w:r>
+            <w:proofErr w:type="spellEnd"/>
+            <w:r>
+              <w:rPr>
+                <w:lang w:val="en-US"/>
+              </w:rPr>
+              <w:t xml:space="preserve"> pull</w:t>
             </w:r>
           </w:p>
         </w:tc>
@@ -8955,6 +9215,9 @@
           <w:p>
             <w:pPr>
               <w:pStyle w:val="E-Code"/>
+              <w:rPr>
+                <w:lang w:val="en-US"/>
+              </w:rPr>
             </w:pPr>
           </w:p>
         </w:tc>
@@ -8962,7 +9225,13 @@
           <w:tcPr>
             <w:tcW w:w="4818" w:type="dxa"/>
           </w:tcPr>
-          <w:p/>
+          <w:p>
+            <w:pPr>
+              <w:rPr>
+                <w:lang w:val="en-US"/>
+              </w:rPr>
+            </w:pPr>
+          </w:p>
         </w:tc>
       </w:tr>
       <w:tr>
@@ -8975,7 +9244,14 @@
               <w:pStyle w:val="A-Important"/>
             </w:pPr>
             <w:r>
-              <w:t xml:space="preserve">         --</w:t>
+              <w:rPr>
+                <w:lang w:val="en-US"/>
+              </w:rPr>
+              <w:lastRenderedPageBreak/>
+              <w:t xml:space="preserve">         </w:t>
+            </w:r>
+            <w:r>
+              <w:t>--</w:t>
             </w:r>
             <w:proofErr w:type="spellStart"/>
             <w:r>
@@ -9037,13 +9313,7 @@
             </w:r>
             <w:proofErr w:type="spellStart"/>
             <w:r>
-              <w:t>com</w:t>
-            </w:r>
-            <w:r>
-              <w:t>m</w:t>
-            </w:r>
-            <w:r>
-              <w:t>its</w:t>
+              <w:t>commits</w:t>
             </w:r>
             <w:proofErr w:type="spellEnd"/>
             <w:r>
@@ -9059,25 +9329,23 @@
           <w:p>
             <w:pPr>
               <w:pStyle w:val="E-Code"/>
-            </w:pPr>
-            <w:r>
-              <w:t>git pull --</w:t>
-            </w:r>
-            <w:proofErr w:type="spellStart"/>
-            <w:r>
-              <w:t>rebase</w:t>
-            </w:r>
-            <w:proofErr w:type="spellEnd"/>
-            <w:r>
-              <w:t xml:space="preserve"> </w:t>
-            </w:r>
-            <w:proofErr w:type="spellStart"/>
-            <w:r>
-              <w:t>origin</w:t>
-            </w:r>
-            <w:proofErr w:type="spellEnd"/>
-            <w:r>
-              <w:t xml:space="preserve"> master</w:t>
+              <w:rPr>
+                <w:lang w:val="en-US"/>
+              </w:rPr>
+            </w:pPr>
+            <w:proofErr w:type="spellStart"/>
+            <w:r>
+              <w:rPr>
+                <w:lang w:val="en-US"/>
+              </w:rPr>
+              <w:t>git</w:t>
+            </w:r>
+            <w:proofErr w:type="spellEnd"/>
+            <w:r>
+              <w:rPr>
+                <w:lang w:val="en-US"/>
+              </w:rPr>
+              <w:t xml:space="preserve"> pull --rebase origin master</w:t>
             </w:r>
           </w:p>
         </w:tc>
@@ -9088,6 +9356,9 @@
           <w:p>
             <w:pPr>
               <w:pStyle w:val="E-Code"/>
+              <w:rPr>
+                <w:lang w:val="en-US"/>
+              </w:rPr>
             </w:pPr>
           </w:p>
         </w:tc>
@@ -9191,36 +9462,29 @@
           <w:p>
             <w:pPr>
               <w:pStyle w:val="E-Code"/>
-            </w:pPr>
-            <w:r>
-              <w:t xml:space="preserve">git </w:t>
-            </w:r>
-            <w:proofErr w:type="spellStart"/>
-            <w:r>
-              <w:t>checkout</w:t>
-            </w:r>
-            <w:proofErr w:type="spellEnd"/>
-            <w:r>
-              <w:t xml:space="preserve"> -b pull-</w:t>
-            </w:r>
-            <w:proofErr w:type="spellStart"/>
-            <w:r>
-              <w:t>sample</w:t>
-            </w:r>
-            <w:proofErr w:type="spellEnd"/>
-            <w:r>
-              <w:t xml:space="preserve"> </w:t>
-            </w:r>
-            <w:proofErr w:type="spellStart"/>
-            <w:r>
-              <w:t>origin</w:t>
-            </w:r>
-            <w:proofErr w:type="spellEnd"/>
-            <w:r>
-              <w:t>/</w:t>
-            </w:r>
-            <w:proofErr w:type="spellStart"/>
-            <w:r>
+              <w:rPr>
+                <w:lang w:val="en-US"/>
+              </w:rPr>
+            </w:pPr>
+            <w:proofErr w:type="spellStart"/>
+            <w:r>
+              <w:rPr>
+                <w:lang w:val="en-US"/>
+              </w:rPr>
+              <w:t>git</w:t>
+            </w:r>
+            <w:proofErr w:type="spellEnd"/>
+            <w:r>
+              <w:rPr>
+                <w:lang w:val="en-US"/>
+              </w:rPr>
+              <w:t xml:space="preserve"> checkout -b pull-sample origin/</w:t>
+            </w:r>
+            <w:proofErr w:type="spellStart"/>
+            <w:r>
+              <w:rPr>
+                <w:lang w:val="en-US"/>
+              </w:rPr>
               <w:t>maBrancheRemote</w:t>
             </w:r>
             <w:proofErr w:type="spellEnd"/>
@@ -9233,6 +9497,9 @@
           <w:p>
             <w:pPr>
               <w:pStyle w:val="E-Code"/>
+              <w:rPr>
+                <w:lang w:val="en-US"/>
+              </w:rPr>
             </w:pPr>
           </w:p>
         </w:tc>
@@ -9240,7 +9507,13 @@
           <w:tcPr>
             <w:tcW w:w="4818" w:type="dxa"/>
           </w:tcPr>
-          <w:p/>
+          <w:p>
+            <w:pPr>
+              <w:rPr>
+                <w:lang w:val="en-US"/>
+              </w:rPr>
+            </w:pPr>
+          </w:p>
         </w:tc>
       </w:tr>
       <w:tr>
@@ -9251,6 +9524,9 @@
           <w:p>
             <w:pPr>
               <w:pStyle w:val="A-Important"/>
+              <w:rPr>
+                <w:lang w:val="en-US"/>
+              </w:rPr>
             </w:pPr>
           </w:p>
         </w:tc>
@@ -9258,7 +9534,13 @@
           <w:tcPr>
             <w:tcW w:w="4252" w:type="dxa"/>
           </w:tcPr>
-          <w:p/>
+          <w:p>
+            <w:pPr>
+              <w:rPr>
+                <w:lang w:val="en-US"/>
+              </w:rPr>
+            </w:pPr>
+          </w:p>
         </w:tc>
         <w:tc>
           <w:tcPr>
@@ -9268,6 +9550,9 @@
           <w:p>
             <w:pPr>
               <w:pStyle w:val="E-Code"/>
+              <w:rPr>
+                <w:lang w:val="en-US"/>
+              </w:rPr>
             </w:pPr>
           </w:p>
         </w:tc>
@@ -9278,6 +9563,9 @@
           <w:p>
             <w:pPr>
               <w:pStyle w:val="E-Code"/>
+              <w:rPr>
+                <w:lang w:val="en-US"/>
+              </w:rPr>
             </w:pPr>
           </w:p>
         </w:tc>
@@ -9285,7 +9573,13 @@
           <w:tcPr>
             <w:tcW w:w="4818" w:type="dxa"/>
           </w:tcPr>
-          <w:p/>
+          <w:p>
+            <w:pPr>
+              <w:rPr>
+                <w:lang w:val="en-US"/>
+              </w:rPr>
+            </w:pPr>
+          </w:p>
         </w:tc>
       </w:tr>
       <w:tr>
@@ -9296,6 +9590,9 @@
           <w:p>
             <w:pPr>
               <w:pStyle w:val="A-Important"/>
+              <w:rPr>
+                <w:lang w:val="en-US"/>
+              </w:rPr>
             </w:pPr>
           </w:p>
         </w:tc>
@@ -9303,7 +9600,13 @@
           <w:tcPr>
             <w:tcW w:w="4252" w:type="dxa"/>
           </w:tcPr>
-          <w:p/>
+          <w:p>
+            <w:pPr>
+              <w:rPr>
+                <w:lang w:val="en-US"/>
+              </w:rPr>
+            </w:pPr>
+          </w:p>
         </w:tc>
         <w:tc>
           <w:tcPr>
@@ -9313,6 +9616,9 @@
           <w:p>
             <w:pPr>
               <w:pStyle w:val="E-Code"/>
+              <w:rPr>
+                <w:lang w:val="en-US"/>
+              </w:rPr>
             </w:pPr>
           </w:p>
         </w:tc>
@@ -9323,6 +9629,9 @@
           <w:p>
             <w:pPr>
               <w:pStyle w:val="E-Code"/>
+              <w:rPr>
+                <w:lang w:val="en-US"/>
+              </w:rPr>
             </w:pPr>
           </w:p>
         </w:tc>
@@ -9330,7 +9639,13 @@
           <w:tcPr>
             <w:tcW w:w="4818" w:type="dxa"/>
           </w:tcPr>
-          <w:p/>
+          <w:p>
+            <w:pPr>
+              <w:rPr>
+                <w:lang w:val="en-US"/>
+              </w:rPr>
+            </w:pPr>
+          </w:p>
         </w:tc>
       </w:tr>
       <w:tr>
@@ -9341,6 +9656,9 @@
           <w:p>
             <w:pPr>
               <w:pStyle w:val="A-Important"/>
+              <w:rPr>
+                <w:lang w:val="en-US"/>
+              </w:rPr>
             </w:pPr>
           </w:p>
         </w:tc>
@@ -9348,7 +9666,13 @@
           <w:tcPr>
             <w:tcW w:w="4252" w:type="dxa"/>
           </w:tcPr>
-          <w:p/>
+          <w:p>
+            <w:pPr>
+              <w:rPr>
+                <w:lang w:val="en-US"/>
+              </w:rPr>
+            </w:pPr>
+          </w:p>
         </w:tc>
         <w:tc>
           <w:tcPr>
@@ -9358,6 +9682,9 @@
           <w:p>
             <w:pPr>
               <w:pStyle w:val="E-Code"/>
+              <w:rPr>
+                <w:lang w:val="en-US"/>
+              </w:rPr>
             </w:pPr>
           </w:p>
         </w:tc>
@@ -9368,6 +9695,9 @@
           <w:p>
             <w:pPr>
               <w:pStyle w:val="E-Code"/>
+              <w:rPr>
+                <w:lang w:val="en-US"/>
+              </w:rPr>
             </w:pPr>
           </w:p>
         </w:tc>
@@ -9375,7 +9705,13 @@
           <w:tcPr>
             <w:tcW w:w="4818" w:type="dxa"/>
           </w:tcPr>
-          <w:p/>
+          <w:p>
+            <w:pPr>
+              <w:rPr>
+                <w:lang w:val="en-US"/>
+              </w:rPr>
+            </w:pPr>
+          </w:p>
         </w:tc>
       </w:tr>
       <w:tr>
@@ -9386,6 +9722,9 @@
           <w:p>
             <w:pPr>
               <w:pStyle w:val="A-Important"/>
+              <w:rPr>
+                <w:lang w:val="en-US"/>
+              </w:rPr>
             </w:pPr>
           </w:p>
         </w:tc>
@@ -9393,7 +9732,13 @@
           <w:tcPr>
             <w:tcW w:w="4252" w:type="dxa"/>
           </w:tcPr>
-          <w:p/>
+          <w:p>
+            <w:pPr>
+              <w:rPr>
+                <w:lang w:val="en-US"/>
+              </w:rPr>
+            </w:pPr>
+          </w:p>
         </w:tc>
         <w:tc>
           <w:tcPr>
@@ -9403,6 +9748,9 @@
           <w:p>
             <w:pPr>
               <w:pStyle w:val="E-Code"/>
+              <w:rPr>
+                <w:lang w:val="en-US"/>
+              </w:rPr>
             </w:pPr>
           </w:p>
         </w:tc>
@@ -9413,6 +9761,9 @@
           <w:p>
             <w:pPr>
               <w:pStyle w:val="E-Code"/>
+              <w:rPr>
+                <w:lang w:val="en-US"/>
+              </w:rPr>
             </w:pPr>
           </w:p>
         </w:tc>
@@ -9420,12 +9771,30 @@
           <w:tcPr>
             <w:tcW w:w="4818" w:type="dxa"/>
           </w:tcPr>
-          <w:p/>
+          <w:p>
+            <w:pPr>
+              <w:rPr>
+                <w:lang w:val="en-US"/>
+              </w:rPr>
+            </w:pPr>
+          </w:p>
         </w:tc>
       </w:tr>
     </w:tbl>
-    <w:p/>
-    <w:p/>
+    <w:p>
+      <w:pPr>
+        <w:rPr>
+          <w:lang w:val="en-US"/>
+        </w:rPr>
+      </w:pPr>
+    </w:p>
+    <w:p>
+      <w:pPr>
+        <w:rPr>
+          <w:lang w:val="en-US"/>
+        </w:rPr>
+      </w:pPr>
+    </w:p>
     <w:p>
       <w:pPr>
         <w:pStyle w:val="B-Attention"/>
@@ -9516,14 +9885,12 @@
           <w:numId w:val="9"/>
         </w:numPr>
       </w:pPr>
-      <w:proofErr w:type="spellStart"/>
       <w:r>
         <w:rPr>
           <w:rStyle w:val="A-ImportantCar"/>
         </w:rPr>
         <w:t>Fork</w:t>
       </w:r>
-      <w:proofErr w:type="spellEnd"/>
       <w:r>
         <w:t xml:space="preserve"> le projet sur notre propre compte </w:t>
       </w:r>
@@ -9542,15 +9909,7 @@
         </w:numPr>
       </w:pPr>
       <w:r>
-        <w:t xml:space="preserve">Cloner le </w:t>
-      </w:r>
-      <w:proofErr w:type="spellStart"/>
-      <w:r>
-        <w:t>fork</w:t>
-      </w:r>
-      <w:proofErr w:type="spellEnd"/>
-      <w:r>
-        <w:t xml:space="preserve"> à partir de notre compte sur notre machine (</w:t>
+        <w:t>Cloner le fork à partir de notre compte sur notre machine (</w:t>
       </w:r>
       <w:r>
         <w:rPr>
@@ -9590,15 +9949,7 @@
       </w:r>
       <w:proofErr w:type="spellEnd"/>
       <w:r>
-        <w:t xml:space="preserve"> local avec, non pas le </w:t>
-      </w:r>
-      <w:proofErr w:type="spellStart"/>
-      <w:r>
-        <w:t>fork</w:t>
-      </w:r>
-      <w:proofErr w:type="spellEnd"/>
-      <w:r>
-        <w:t xml:space="preserve">, mais la version officielle du repo pour prendre en compte toutes les récentes </w:t>
+        <w:t xml:space="preserve"> local avec, non pas le fork, mais la version officielle du repo pour prendre en compte toutes les récentes </w:t>
       </w:r>
       <w:proofErr w:type="spellStart"/>
       <w:r>
@@ -9712,80 +10063,67 @@
           <w:ilvl w:val="1"/>
           <w:numId w:val="9"/>
         </w:numPr>
+        <w:rPr>
+          <w:lang w:val="en-US"/>
+        </w:rPr>
       </w:pPr>
       <w:r>
-        <w:t xml:space="preserve">on la synchronise : </w:t>
+        <w:rPr>
+          <w:lang w:val="en-US"/>
+        </w:rPr>
+        <w:t xml:space="preserve">on la </w:t>
       </w:r>
+      <w:proofErr w:type="spellStart"/>
       <w:r>
         <w:rPr>
-          <w:rStyle w:val="E-CodeGrasCar"/>
+          <w:lang w:val="en-US"/>
         </w:rPr>
-        <w:t xml:space="preserve">git </w:t>
+        <w:t>synchronise</w:t>
+      </w:r>
+      <w:proofErr w:type="spellEnd"/>
+      <w:r>
+        <w:rPr>
+          <w:lang w:val="en-US"/>
+        </w:rPr>
+        <w:t xml:space="preserve"> : </w:t>
       </w:r>
       <w:proofErr w:type="spellStart"/>
       <w:r>
         <w:rPr>
           <w:rStyle w:val="E-CodeGrasCar"/>
+          <w:lang w:val="en-US"/>
         </w:rPr>
-        <w:t>branch</w:t>
+        <w:t>git</w:t>
       </w:r>
       <w:proofErr w:type="spellEnd"/>
       <w:r>
         <w:rPr>
           <w:rStyle w:val="E-CodeGrasCar"/>
+          <w:lang w:val="en-US"/>
         </w:rPr>
-        <w:t xml:space="preserve"> --set-</w:t>
+        <w:t xml:space="preserve"> branch --set-upstream-to=upstream/master</w:t>
       </w:r>
-      <w:proofErr w:type="spellStart"/>
       <w:r>
         <w:rPr>
-          <w:rStyle w:val="E-CodeGrasCar"/>
+          <w:lang w:val="en-US"/>
         </w:rPr>
-        <w:t>upstream</w:t>
-      </w:r>
-      <w:proofErr w:type="spellEnd"/>
-      <w:r>
-        <w:rPr>
-          <w:rStyle w:val="E-CodeGrasCar"/>
-        </w:rPr>
-        <w:t>-to=</w:t>
-      </w:r>
-      <w:proofErr w:type="spellStart"/>
-      <w:r>
-        <w:rPr>
-          <w:rStyle w:val="E-CodeGrasCar"/>
-        </w:rPr>
-        <w:t>upstream</w:t>
-      </w:r>
-      <w:proofErr w:type="spellEnd"/>
-      <w:r>
-        <w:rPr>
-          <w:rStyle w:val="E-CodeGrasCar"/>
-        </w:rPr>
-        <w:t>/</w:t>
-      </w:r>
-      <w:proofErr w:type="gramStart"/>
-      <w:r>
-        <w:rPr>
-          <w:rStyle w:val="E-CodeGrasCar"/>
-        </w:rPr>
-        <w:t>master</w:t>
-      </w:r>
-      <w:r>
         <w:t xml:space="preserve"> </w:t>
       </w:r>
       <w:r>
         <w:rPr>
           <w:rStyle w:val="A-ImportantCar"/>
+          <w:lang w:val="en-US"/>
         </w:rPr>
         <w:t>)</w:t>
       </w:r>
-      <w:proofErr w:type="gramEnd"/>
     </w:p>
     <w:p>
       <w:pPr>
         <w:pStyle w:val="Paragraphedeliste"/>
         <w:ind w:left="1440"/>
+        <w:rPr>
+          <w:lang w:val="en-US"/>
+        </w:rPr>
       </w:pPr>
     </w:p>
     <w:p>
@@ -9830,16 +10168,8 @@
         <w:rPr>
           <w:u w:val="single"/>
         </w:rPr>
-        <w:t xml:space="preserve">sur notre </w:t>
+        <w:t>sur notre fork</w:t>
       </w:r>
-      <w:proofErr w:type="spellStart"/>
-      <w:r>
-        <w:rPr>
-          <w:u w:val="single"/>
-        </w:rPr>
-        <w:t>fork</w:t>
-      </w:r>
-      <w:proofErr w:type="spellEnd"/>
     </w:p>
     <w:p>
       <w:pPr>
@@ -11087,7 +11417,6 @@
       <w:spacing w:after="0" w:line="240" w:lineRule="auto"/>
     </w:pPr>
     <w:tblPr>
-      <w:tblInd w:w="0" w:type="dxa"/>
       <w:tblBorders>
         <w:top w:val="single" w:sz="4" w:space="0" w:color="auto"/>
         <w:left w:val="single" w:sz="4" w:space="0" w:color="auto"/>
@@ -11096,12 +11425,6 @@
         <w:insideH w:val="single" w:sz="4" w:space="0" w:color="auto"/>
         <w:insideV w:val="single" w:sz="4" w:space="0" w:color="auto"/>
       </w:tblBorders>
-      <w:tblCellMar>
-        <w:top w:w="0" w:type="dxa"/>
-        <w:left w:w="108" w:type="dxa"/>
-        <w:bottom w:w="0" w:type="dxa"/>
-        <w:right w:w="108" w:type="dxa"/>
-      </w:tblCellMar>
     </w:tblPr>
   </w:style>
   <w:style w:type="paragraph" w:styleId="Paragraphedeliste">
@@ -11514,7 +11837,6 @@
       <w:spacing w:after="0" w:line="240" w:lineRule="auto"/>
     </w:pPr>
     <w:tblPr>
-      <w:tblInd w:w="0" w:type="dxa"/>
       <w:tblBorders>
         <w:top w:val="single" w:sz="4" w:space="0" w:color="auto"/>
         <w:left w:val="single" w:sz="4" w:space="0" w:color="auto"/>
@@ -11523,12 +11845,6 @@
         <w:insideH w:val="single" w:sz="4" w:space="0" w:color="auto"/>
         <w:insideV w:val="single" w:sz="4" w:space="0" w:color="auto"/>
       </w:tblBorders>
-      <w:tblCellMar>
-        <w:top w:w="0" w:type="dxa"/>
-        <w:left w:w="108" w:type="dxa"/>
-        <w:bottom w:w="0" w:type="dxa"/>
-        <w:right w:w="108" w:type="dxa"/>
-      </w:tblCellMar>
     </w:tblPr>
   </w:style>
   <w:style w:type="paragraph" w:styleId="Paragraphedeliste">

</xml_diff>